<commit_message>
Commiting Quiz 1 of week 1
</commit_message>
<xml_diff>
--- a/week1/quiz1.docx
+++ b/week1/quiz1.docx
@@ -25,8 +25,17 @@
         <w:suppressLineNumbers w:val="0"/>
         <w:spacing w:before="0" w:beforeAutospacing="1" w:after="0" w:afterAutospacing="1"/>
         <w:ind w:left="0" w:right="0"/>
-      </w:pPr>
-      <w:r>
+        <w:rPr>
+          <w:b/>
+          <w:bCs/>
+        </w:rPr>
+      </w:pPr>
+      <w:r>
+        <w:rPr>
+          <w:b/>
+          <w:bCs/>
+          <w:u w:val="single"/>
+        </w:rPr>
         <w:t>.Question 1</w:t>
       </w:r>
     </w:p>
@@ -51,12 +60,7 @@
         <w:suppressLineNumbers w:val="0"/>
       </w:pPr>
       <w:r>
-        <w:t xml:space="preserve">You have to </w:t>
-      </w:r>
-      <w:bookmarkStart w:id="0" w:name="_GoBack"/>
-      <w:bookmarkEnd w:id="0"/>
-      <w:r>
-        <w:t>post a public notice that you intend to honor the proper licenses</w:t>
+        <w:t>You have to post a public notice that you intend to honor the proper licenses</w:t>
       </w:r>
     </w:p>
     <w:p>
@@ -131,7 +135,12 @@
         <w:ind w:left="0" w:right="0"/>
       </w:pPr>
       <w:r>
-        <w:t>2.Question 2</w:t>
+        <w:rPr>
+          <w:b/>
+          <w:bCs/>
+          <w:u w:val="single"/>
+        </w:rPr>
+        <w:t>Question 2</w:t>
       </w:r>
     </w:p>
     <w:p>
@@ -225,9 +234,16 @@
         <w:spacing w:before="0" w:beforeAutospacing="1" w:after="0" w:afterAutospacing="1"/>
         <w:ind w:left="0" w:right="0"/>
       </w:pPr>
-      <w:r>
-        <w:t>3.Question 3</w:t>
-      </w:r>
+      <w:bookmarkStart w:id="0" w:name="_GoBack"/>
+      <w:r>
+        <w:rPr>
+          <w:b/>
+          <w:bCs/>
+          <w:u w:val="single"/>
+        </w:rPr>
+        <w:t>Question 3</w:t>
+      </w:r>
+      <w:bookmarkEnd w:id="0"/>
     </w:p>
     <w:p>
       <w:pPr>
@@ -325,7 +341,12 @@
         <w:ind w:left="0" w:right="0"/>
       </w:pPr>
       <w:r>
-        <w:t>4.Question 4</w:t>
+        <w:rPr>
+          <w:b/>
+          <w:bCs/>
+          <w:u w:val="single"/>
+        </w:rPr>
+        <w:t>Question 4</w:t>
       </w:r>
     </w:p>
     <w:p>
@@ -444,9 +465,17 @@
         <w:suppressLineNumbers w:val="0"/>
         <w:spacing w:before="0" w:beforeAutospacing="1" w:after="0" w:afterAutospacing="1"/>
         <w:ind w:left="0" w:right="0"/>
-      </w:pPr>
-      <w:r>
-        <w:t>5.Question 5</w:t>
+        <w:rPr>
+          <w:u w:val="single"/>
+        </w:rPr>
+      </w:pPr>
+      <w:r>
+        <w:rPr>
+          <w:b/>
+          <w:bCs/>
+          <w:u w:val="single"/>
+        </w:rPr>
+        <w:t>Question 5</w:t>
       </w:r>
     </w:p>
     <w:p>
@@ -652,7 +681,7 @@
     <w:lsdException w:qFormat="1" w:unhideWhenUsed="0" w:uiPriority="0" w:semiHidden="0" w:name="Title"/>
     <w:lsdException w:unhideWhenUsed="0" w:uiPriority="0" w:semiHidden="0" w:name="Closing"/>
     <w:lsdException w:unhideWhenUsed="0" w:uiPriority="0" w:semiHidden="0" w:name="Signature"/>
-    <w:lsdException w:unhideWhenUsed="0" w:uiPriority="0" w:name="Default Paragraph Font"/>
+    <w:lsdException w:qFormat="1" w:unhideWhenUsed="0" w:uiPriority="0" w:name="Default Paragraph Font"/>
     <w:lsdException w:unhideWhenUsed="0" w:uiPriority="0" w:semiHidden="0" w:name="Body Text"/>
     <w:lsdException w:unhideWhenUsed="0" w:uiPriority="0" w:semiHidden="0" w:name="Body Text Indent"/>
     <w:lsdException w:unhideWhenUsed="0" w:uiPriority="0" w:semiHidden="0" w:name="List Continue"/>
@@ -679,7 +708,7 @@
     <w:lsdException w:unhideWhenUsed="0" w:uiPriority="0" w:semiHidden="0" w:name="Document Map"/>
     <w:lsdException w:unhideWhenUsed="0" w:uiPriority="0" w:semiHidden="0" w:name="Plain Text"/>
     <w:lsdException w:unhideWhenUsed="0" w:uiPriority="0" w:semiHidden="0" w:name="E-mail Signature"/>
-    <w:lsdException w:unhideWhenUsed="0" w:uiPriority="0" w:semiHidden="0" w:name="Normal (Web)"/>
+    <w:lsdException w:qFormat="1" w:unhideWhenUsed="0" w:uiPriority="0" w:semiHidden="0" w:name="Normal (Web)"/>
     <w:lsdException w:unhideWhenUsed="0" w:uiPriority="0" w:semiHidden="0" w:name="HTML Acronym"/>
     <w:lsdException w:unhideWhenUsed="0" w:uiPriority="0" w:semiHidden="0" w:name="HTML Address"/>
     <w:lsdException w:unhideWhenUsed="0" w:uiPriority="0" w:semiHidden="0" w:name="HTML Cite"/>
@@ -690,7 +719,7 @@
     <w:lsdException w:unhideWhenUsed="0" w:uiPriority="0" w:semiHidden="0" w:name="HTML Sample"/>
     <w:lsdException w:unhideWhenUsed="0" w:uiPriority="0" w:semiHidden="0" w:name="HTML Typewriter"/>
     <w:lsdException w:unhideWhenUsed="0" w:uiPriority="0" w:semiHidden="0" w:name="HTML Variable"/>
-    <w:lsdException w:unhideWhenUsed="0" w:uiPriority="0" w:name="Normal Table"/>
+    <w:lsdException w:qFormat="1" w:unhideWhenUsed="0" w:uiPriority="0" w:name="Normal Table"/>
     <w:lsdException w:unhideWhenUsed="0" w:uiPriority="0" w:semiHidden="0" w:name="annotation subject"/>
     <w:lsdException w:unhideWhenUsed="0" w:uiPriority="0" w:semiHidden="0" w:name="Table Simple 1"/>
     <w:lsdException w:unhideWhenUsed="0" w:uiPriority="0" w:semiHidden="0" w:name="Table Simple 2"/>
@@ -869,11 +898,13 @@
   <w:style w:type="character" w:default="1" w:styleId="4">
     <w:name w:val="Default Paragraph Font"/>
     <w:semiHidden/>
+    <w:qFormat/>
     <w:uiPriority w:val="0"/>
   </w:style>
   <w:style w:type="table" w:default="1" w:styleId="5">
     <w:name w:val="Normal Table"/>
     <w:semiHidden/>
+    <w:qFormat/>
     <w:uiPriority w:val="0"/>
     <w:tblPr>
       <w:tblCellMar>
@@ -886,6 +917,7 @@
   </w:style>
   <w:style w:type="paragraph" w:styleId="3">
     <w:name w:val="Normal (Web)"/>
+    <w:qFormat/>
     <w:uiPriority w:val="0"/>
     <w:pPr>
       <w:spacing w:before="0" w:beforeAutospacing="1" w:after="0" w:afterAutospacing="1"/>
@@ -893,6 +925,7 @@
       <w:jc w:val="left"/>
     </w:pPr>
     <w:rPr>
+      <w:rFonts w:ascii="Times New Roman" w:hAnsi="Times New Roman" w:eastAsia="SimSun" w:cs="Times New Roman"/>
       <w:kern w:val="0"/>
       <w:sz w:val="24"/>
       <w:szCs w:val="24"/>

</xml_diff>